<commit_message>
Update resume and fix project card
</commit_message>
<xml_diff>
--- a/images/TylerMoodyResume2021.docx
+++ b/images/TylerMoodyResume2021.docx
@@ -292,13 +292,7 @@
         <w:rPr>
           <w:w w:val="95"/>
         </w:rPr>
-        <w:t>(</w:t>
-      </w:r>
-      <w:r>
-        <w:rPr>
-          <w:w w:val="95"/>
-        </w:rPr>
-        <w:t>989)</w:t>
+        <w:t>(989)</w:t>
       </w:r>
       <w:r>
         <w:rPr>
@@ -531,37 +525,7 @@
         <w:ind w:left="400"/>
       </w:pPr>
       <w:r>
-        <w:t>D</w:t>
-      </w:r>
-      <w:r>
-        <w:t>egree</w:t>
-      </w:r>
-      <w:r>
-        <w:rPr>
-          <w:spacing w:val="-2"/>
-        </w:rPr>
-        <w:t xml:space="preserve"> </w:t>
-      </w:r>
-      <w:r>
-        <w:t>in</w:t>
-      </w:r>
-      <w:r>
-        <w:rPr>
-          <w:spacing w:val="-2"/>
-        </w:rPr>
-        <w:t xml:space="preserve"> </w:t>
-      </w:r>
-      <w:r>
-        <w:t>Computer</w:t>
-      </w:r>
-      <w:r>
-        <w:rPr>
-          <w:spacing w:val="-2"/>
-        </w:rPr>
-        <w:t xml:space="preserve"> </w:t>
-      </w:r>
-      <w:r>
-        <w:t>Science</w:t>
+        <w:t>Bachelor of Science in Computer Science</w:t>
       </w:r>
       <w:r>
         <w:tab/>
@@ -1973,7 +1937,7 @@
           <w:w w:val="95"/>
           <w:sz w:val="20"/>
         </w:rPr>
-        <w:t>A simple web portfolio where I implemented a mobile</w:t>
+        <w:t>A web portfolio where I implemented a mobile</w:t>
       </w:r>
       <w:r>
         <w:rPr>
@@ -2125,9 +2089,8 @@
     </w:p>
     <w:p>
       <w:pPr>
-        <w:pStyle w:val="BodyText"/>
-        <w:spacing w:before="12"/>
-        <w:ind w:left="400"/>
+        <w:pStyle w:val="CommentText"/>
+        <w:ind w:firstLine="400"/>
         <w:rPr>
           <w:i/>
           <w:iCs/>
@@ -2138,7 +2101,7 @@
           <w:i/>
           <w:iCs/>
         </w:rPr>
-        <w:t>https://cyberskyline.com/</w:t>
+        <w:t>https://nationalcyberleague.org/</w:t>
       </w:r>
     </w:p>
     <w:p>
@@ -2220,14 +2183,7 @@
           <w:w w:val="95"/>
           <w:sz w:val="20"/>
         </w:rPr>
-        <w:t xml:space="preserve"> </w:t>
-      </w:r>
-      <w:r>
-        <w:rPr>
-          <w:w w:val="95"/>
-          <w:sz w:val="20"/>
-        </w:rPr>
-        <w:t xml:space="preserve">Placed in </w:t>
+        <w:t xml:space="preserve"> Placed in </w:t>
       </w:r>
       <w:r>
         <w:rPr>
@@ -2236,25 +2192,7 @@
           <w:w w:val="95"/>
           <w:sz w:val="20"/>
         </w:rPr>
-        <w:t>to</w:t>
-      </w:r>
-      <w:r>
-        <w:rPr>
-          <w:b/>
-          <w:bCs/>
-          <w:w w:val="95"/>
-          <w:sz w:val="20"/>
-        </w:rPr>
-        <w:t>p</w:t>
-      </w:r>
-      <w:r>
-        <w:rPr>
-          <w:b/>
-          <w:bCs/>
-          <w:w w:val="95"/>
-          <w:sz w:val="20"/>
-        </w:rPr>
-        <w:t xml:space="preserve"> 6%</w:t>
+        <w:t>top 6%</w:t>
       </w:r>
       <w:r>
         <w:rPr>
@@ -2719,10 +2657,7 @@
         <w:ind w:left="519"/>
       </w:pPr>
       <w:r>
-        <w:t>Hardware</w:t>
-      </w:r>
-      <w:r>
-        <w:t>/OS:</w:t>
+        <w:t>Hardware/OS:</w:t>
       </w:r>
       <w:r>
         <w:tab/>
@@ -2782,13 +2717,7 @@
         <w:rPr>
           <w:w w:val="95"/>
         </w:rPr>
-        <w:t>training</w:t>
-      </w:r>
-      <w:r>
-        <w:rPr>
-          <w:w w:val="95"/>
-        </w:rPr>
-        <w:t>,</w:t>
+        <w:t>training,</w:t>
       </w:r>
       <w:r>
         <w:rPr>
@@ -3523,6 +3452,30 @@
       <w:shd w:val="clear" w:color="auto" w:fill="E1DFDD"/>
     </w:rPr>
   </w:style>
+  <w:style w:type="paragraph" w:styleId="CommentText">
+    <w:name w:val="annotation text"/>
+    <w:basedOn w:val="Normal"/>
+    <w:link w:val="CommentTextChar"/>
+    <w:uiPriority w:val="99"/>
+    <w:unhideWhenUsed/>
+    <w:rsid w:val="00F23357"/>
+    <w:rPr>
+      <w:sz w:val="20"/>
+      <w:szCs w:val="20"/>
+    </w:rPr>
+  </w:style>
+  <w:style w:type="character" w:customStyle="1" w:styleId="CommentTextChar">
+    <w:name w:val="Comment Text Char"/>
+    <w:basedOn w:val="DefaultParagraphFont"/>
+    <w:link w:val="CommentText"/>
+    <w:uiPriority w:val="99"/>
+    <w:rsid w:val="00F23357"/>
+    <w:rPr>
+      <w:rFonts w:ascii="Georgia" w:eastAsia="Georgia" w:hAnsi="Georgia" w:cs="Georgia"/>
+      <w:sz w:val="20"/>
+      <w:szCs w:val="20"/>
+    </w:rPr>
+  </w:style>
 </w:styles>
 </file>
 

</xml_diff>